<commit_message>
wrote a hello file
</commit_message>
<xml_diff>
--- a/hello.docx
+++ b/hello.docx
@@ -707,38 +707,96 @@
         <w:rPr>
           <w:rFonts w:hint="eastAsia"/>
         </w:rPr>
-        <w:t>的目录，</w:t>
+        <w:t>的目录，用来跟踪Git版本，不要手动修改</w:t>
+      </w:r>
+    </w:p>
+    <w:p>
+      <w:pPr>
+        <w:pStyle w:val="a3"/>
+        <w:numPr>
+          <w:ilvl w:val="1"/>
+          <w:numId w:val="1"/>
+        </w:numPr>
+        <w:ind w:firstLineChars="0"/>
+      </w:pPr>
+      <w:r>
+        <w:rPr>
+          <w:rFonts w:hint="eastAsia"/>
+        </w:rPr>
+        <w:t>把文件添加到版本库</w:t>
+      </w:r>
+    </w:p>
+    <w:p>
+      <w:pPr>
+        <w:pStyle w:val="a3"/>
+        <w:ind w:left="380" w:firstLineChars="0" w:firstLine="0"/>
+        <w:rPr>
+          <w:rFonts w:hint="eastAsia"/>
+        </w:rPr>
+      </w:pPr>
+      <w:r>
+        <w:rPr>
+          <w:rFonts w:hint="eastAsia"/>
+        </w:rPr>
+        <w:t>事前工作，先写一个hello的docx文件，放到git文件夹中</w:t>
+      </w:r>
+    </w:p>
+    <w:p>
+      <w:pPr>
+        <w:pStyle w:val="a3"/>
+        <w:ind w:left="380" w:firstLineChars="0" w:firstLine="0"/>
+      </w:pPr>
+      <w:r>
+        <w:rPr>
+          <w:rFonts w:hint="eastAsia"/>
+        </w:rPr>
+        <w:t>把文件放到Gi仓库需要两步</w:t>
       </w:r>
       <w:bookmarkStart w:id="0" w:name="_GoBack"/>
       <w:bookmarkEnd w:id="0"/>
-      <w:r>
-        <w:rPr>
-          <w:rFonts w:hint="eastAsia"/>
-        </w:rPr>
-        <w:t>用来跟踪Git版本，不要手动修改</w:t>
-      </w:r>
-    </w:p>
-    <w:p>
-      <w:pPr>
-        <w:rPr>
-          <w:rFonts w:hint="eastAsia"/>
-        </w:rPr>
-      </w:pPr>
-      <w:r>
-        <w:rPr>
-          <w:rFonts w:hint="eastAsia"/>
-        </w:rPr>
-        <w:t>1</w:t>
-      </w:r>
-      <w:r>
-        <w:t xml:space="preserve">.3  </w:t>
-      </w:r>
-      <w:r>
-        <w:rPr>
-          <w:rFonts w:hint="eastAsia"/>
-        </w:rPr>
-        <w:t>把文件添加到版本库</w:t>
-      </w:r>
+    </w:p>
+    <w:p>
+      <w:pPr>
+        <w:pStyle w:val="a3"/>
+        <w:numPr>
+          <w:ilvl w:val="0"/>
+          <w:numId w:val="2"/>
+        </w:numPr>
+        <w:ind w:firstLineChars="0"/>
+      </w:pPr>
+      <w:r>
+        <w:rPr>
+          <w:rFonts w:hint="eastAsia"/>
+        </w:rPr>
+        <w:t>用命令 git</w:t>
+      </w:r>
+      <w:r>
+        <w:t xml:space="preserve"> </w:t>
+      </w:r>
+      <w:r>
+        <w:rPr>
+          <w:rFonts w:hint="eastAsia"/>
+        </w:rPr>
+        <w:t>add</w:t>
+      </w:r>
+      <w:r>
+        <w:t xml:space="preserve"> </w:t>
+      </w:r>
+      <w:r>
+        <w:rPr>
+          <w:rFonts w:hint="eastAsia"/>
+        </w:rPr>
+        <w:t>告诉Git，把文件提交到仓库：</w:t>
+      </w:r>
+    </w:p>
+    <w:p>
+      <w:pPr>
+        <w:pStyle w:val="a3"/>
+        <w:ind w:left="1100" w:firstLineChars="0" w:firstLine="0"/>
+        <w:rPr>
+          <w:rFonts w:hint="eastAsia"/>
+        </w:rPr>
+      </w:pPr>
     </w:p>
     <w:sectPr>
       <w:pgSz w:w="11900" w:h="16840"/>
@@ -865,8 +923,100 @@
       </w:rPr>
     </w:lvl>
   </w:abstractNum>
+  <w:abstractNum w:abstractNumId="1" w15:restartNumberingAfterBreak="0">
+    <w:nsid w:val="38803722"/>
+    <w:multiLevelType w:val="hybridMultilevel"/>
+    <w:tmpl w:val="24DC4FFE"/>
+    <w:lvl w:ilvl="0" w:tplc="51545E40">
+      <w:start w:val="1"/>
+      <w:numFmt w:val="decimal"/>
+      <w:lvlText w:val="（%1）"/>
+      <w:lvlJc w:val="left"/>
+      <w:pPr>
+        <w:ind w:left="1100" w:hanging="720"/>
+      </w:pPr>
+      <w:rPr>
+        <w:rFonts w:hint="default"/>
+      </w:rPr>
+    </w:lvl>
+    <w:lvl w:ilvl="1" w:tplc="04090019" w:tentative="1">
+      <w:start w:val="1"/>
+      <w:numFmt w:val="lowerLetter"/>
+      <w:lvlText w:val="%2)"/>
+      <w:lvlJc w:val="left"/>
+      <w:pPr>
+        <w:ind w:left="1220" w:hanging="420"/>
+      </w:pPr>
+    </w:lvl>
+    <w:lvl w:ilvl="2" w:tplc="0409001B" w:tentative="1">
+      <w:start w:val="1"/>
+      <w:numFmt w:val="lowerRoman"/>
+      <w:lvlText w:val="%3."/>
+      <w:lvlJc w:val="right"/>
+      <w:pPr>
+        <w:ind w:left="1640" w:hanging="420"/>
+      </w:pPr>
+    </w:lvl>
+    <w:lvl w:ilvl="3" w:tplc="0409000F" w:tentative="1">
+      <w:start w:val="1"/>
+      <w:numFmt w:val="decimal"/>
+      <w:lvlText w:val="%4."/>
+      <w:lvlJc w:val="left"/>
+      <w:pPr>
+        <w:ind w:left="2060" w:hanging="420"/>
+      </w:pPr>
+    </w:lvl>
+    <w:lvl w:ilvl="4" w:tplc="04090019" w:tentative="1">
+      <w:start w:val="1"/>
+      <w:numFmt w:val="lowerLetter"/>
+      <w:lvlText w:val="%5)"/>
+      <w:lvlJc w:val="left"/>
+      <w:pPr>
+        <w:ind w:left="2480" w:hanging="420"/>
+      </w:pPr>
+    </w:lvl>
+    <w:lvl w:ilvl="5" w:tplc="0409001B" w:tentative="1">
+      <w:start w:val="1"/>
+      <w:numFmt w:val="lowerRoman"/>
+      <w:lvlText w:val="%6."/>
+      <w:lvlJc w:val="right"/>
+      <w:pPr>
+        <w:ind w:left="2900" w:hanging="420"/>
+      </w:pPr>
+    </w:lvl>
+    <w:lvl w:ilvl="6" w:tplc="0409000F" w:tentative="1">
+      <w:start w:val="1"/>
+      <w:numFmt w:val="decimal"/>
+      <w:lvlText w:val="%7."/>
+      <w:lvlJc w:val="left"/>
+      <w:pPr>
+        <w:ind w:left="3320" w:hanging="420"/>
+      </w:pPr>
+    </w:lvl>
+    <w:lvl w:ilvl="7" w:tplc="04090019" w:tentative="1">
+      <w:start w:val="1"/>
+      <w:numFmt w:val="lowerLetter"/>
+      <w:lvlText w:val="%8)"/>
+      <w:lvlJc w:val="left"/>
+      <w:pPr>
+        <w:ind w:left="3740" w:hanging="420"/>
+      </w:pPr>
+    </w:lvl>
+    <w:lvl w:ilvl="8" w:tplc="0409001B" w:tentative="1">
+      <w:start w:val="1"/>
+      <w:numFmt w:val="lowerRoman"/>
+      <w:lvlText w:val="%9."/>
+      <w:lvlJc w:val="right"/>
+      <w:pPr>
+        <w:ind w:left="4160" w:hanging="420"/>
+      </w:pPr>
+    </w:lvl>
+  </w:abstractNum>
   <w:num w:numId="1">
     <w:abstractNumId w:val="0"/>
+  </w:num>
+  <w:num w:numId="2">
+    <w:abstractNumId w:val="1"/>
   </w:num>
 </w:numbering>
 </file>

</xml_diff>

<commit_message>
a new hello file
</commit_message>
<xml_diff>
--- a/hello.docx
+++ b/hello.docx
@@ -48,9 +48,6 @@
       <w:pPr>
         <w:pStyle w:val="a3"/>
         <w:ind w:left="380" w:firstLineChars="0" w:firstLine="0"/>
-        <w:rPr>
-          <w:rFonts w:hint="eastAsia"/>
-        </w:rPr>
       </w:pPr>
       <w:r>
         <w:rPr>
@@ -95,9 +92,6 @@
       <w:pPr>
         <w:pStyle w:val="a3"/>
         <w:ind w:left="380" w:firstLineChars="0" w:firstLine="0"/>
-        <w:rPr>
-          <w:rFonts w:hint="eastAsia"/>
-        </w:rPr>
       </w:pPr>
     </w:p>
     <w:p>
@@ -120,11 +114,9 @@
         <w:autoSpaceDN w:val="0"/>
         <w:adjustRightInd w:val="0"/>
         <w:ind w:firstLineChars="150" w:firstLine="330"/>
-        <w:jc w:val="left"/>
-        <w:rPr>
-          <w:rFonts w:ascii="Menlo" w:hAnsi="Menlo" w:cs="Menlo"/>
-          <w:color w:val="000000"/>
-          <w:kern w:val="0"/>
+        <w:rPr>
+          <w:rFonts w:ascii="Menlo" w:hAnsi="Menlo" w:cs="Menlo"/>
+          <w:color w:val="000000"/>
           <w:sz w:val="22"/>
           <w:szCs w:val="22"/>
         </w:rPr>
@@ -134,7 +126,6 @@
         <w:rPr>
           <w:rFonts w:ascii="Menlo" w:hAnsi="Menlo" w:cs="Menlo"/>
           <w:color w:val="000000"/>
-          <w:kern w:val="0"/>
           <w:sz w:val="22"/>
           <w:szCs w:val="22"/>
         </w:rPr>
@@ -145,40 +136,16 @@
         <w:rPr>
           <w:rFonts w:ascii="Menlo" w:hAnsi="Menlo" w:cs="Menlo"/>
           <w:color w:val="000000"/>
-          <w:kern w:val="0"/>
-          <w:sz w:val="22"/>
-          <w:szCs w:val="22"/>
-        </w:rPr>
-        <w:t>-</w:t>
-      </w:r>
-      <w:proofErr w:type="gramStart"/>
-      <w:r>
-        <w:rPr>
-          <w:rFonts w:ascii="Menlo" w:hAnsi="Menlo" w:cs="Menlo"/>
-          <w:color w:val="000000"/>
-          <w:kern w:val="0"/>
-          <w:sz w:val="22"/>
-          <w:szCs w:val="22"/>
-        </w:rPr>
-        <w:t>Pro:~</w:t>
-      </w:r>
-      <w:proofErr w:type="gramEnd"/>
-      <w:r>
-        <w:rPr>
-          <w:rFonts w:ascii="Menlo" w:hAnsi="Menlo" w:cs="Menlo"/>
-          <w:color w:val="000000"/>
-          <w:kern w:val="0"/>
-          <w:sz w:val="22"/>
-          <w:szCs w:val="22"/>
-        </w:rPr>
-        <w:t xml:space="preserve"> </w:t>
+          <w:sz w:val="22"/>
+          <w:szCs w:val="22"/>
+        </w:rPr>
+        <w:t xml:space="preserve">-Pro:~ </w:t>
       </w:r>
       <w:proofErr w:type="spellStart"/>
       <w:r>
         <w:rPr>
           <w:rFonts w:ascii="Menlo" w:hAnsi="Menlo" w:cs="Menlo"/>
           <w:color w:val="000000"/>
-          <w:kern w:val="0"/>
           <w:sz w:val="22"/>
           <w:szCs w:val="22"/>
         </w:rPr>
@@ -189,7 +156,6 @@
         <w:rPr>
           <w:rFonts w:ascii="Menlo" w:hAnsi="Menlo" w:cs="Menlo"/>
           <w:color w:val="000000"/>
-          <w:kern w:val="0"/>
           <w:sz w:val="22"/>
           <w:szCs w:val="22"/>
         </w:rPr>
@@ -200,7 +166,6 @@
         <w:rPr>
           <w:rFonts w:ascii="Menlo" w:hAnsi="Menlo" w:cs="Menlo"/>
           <w:color w:val="000000"/>
-          <w:kern w:val="0"/>
           <w:sz w:val="22"/>
           <w:szCs w:val="22"/>
         </w:rPr>
@@ -211,7 +176,6 @@
         <w:rPr>
           <w:rFonts w:ascii="Menlo" w:hAnsi="Menlo" w:cs="Menlo"/>
           <w:color w:val="000000"/>
-          <w:kern w:val="0"/>
           <w:sz w:val="22"/>
           <w:szCs w:val="22"/>
         </w:rPr>
@@ -238,11 +202,9 @@
         <w:autoSpaceDN w:val="0"/>
         <w:adjustRightInd w:val="0"/>
         <w:ind w:firstLineChars="150" w:firstLine="330"/>
-        <w:jc w:val="left"/>
-        <w:rPr>
-          <w:rFonts w:ascii="Menlo" w:hAnsi="Menlo" w:cs="Menlo"/>
-          <w:color w:val="000000"/>
-          <w:kern w:val="0"/>
+        <w:rPr>
+          <w:rFonts w:ascii="Menlo" w:hAnsi="Menlo" w:cs="Menlo"/>
+          <w:color w:val="000000"/>
           <w:sz w:val="22"/>
           <w:szCs w:val="22"/>
         </w:rPr>
@@ -252,7 +214,6 @@
         <w:rPr>
           <w:rFonts w:ascii="Menlo" w:hAnsi="Menlo" w:cs="Menlo"/>
           <w:color w:val="000000"/>
-          <w:kern w:val="0"/>
           <w:sz w:val="22"/>
           <w:szCs w:val="22"/>
         </w:rPr>
@@ -263,40 +224,16 @@
         <w:rPr>
           <w:rFonts w:ascii="Menlo" w:hAnsi="Menlo" w:cs="Menlo"/>
           <w:color w:val="000000"/>
-          <w:kern w:val="0"/>
-          <w:sz w:val="22"/>
-          <w:szCs w:val="22"/>
-        </w:rPr>
-        <w:t>-</w:t>
-      </w:r>
-      <w:proofErr w:type="gramStart"/>
-      <w:r>
-        <w:rPr>
-          <w:rFonts w:ascii="Menlo" w:hAnsi="Menlo" w:cs="Menlo"/>
-          <w:color w:val="000000"/>
-          <w:kern w:val="0"/>
-          <w:sz w:val="22"/>
-          <w:szCs w:val="22"/>
-        </w:rPr>
-        <w:t>Pro:~</w:t>
-      </w:r>
-      <w:proofErr w:type="gramEnd"/>
-      <w:r>
-        <w:rPr>
-          <w:rFonts w:ascii="Menlo" w:hAnsi="Menlo" w:cs="Menlo"/>
-          <w:color w:val="000000"/>
-          <w:kern w:val="0"/>
-          <w:sz w:val="22"/>
-          <w:szCs w:val="22"/>
-        </w:rPr>
-        <w:t xml:space="preserve"> </w:t>
+          <w:sz w:val="22"/>
+          <w:szCs w:val="22"/>
+        </w:rPr>
+        <w:t xml:space="preserve">-Pro:~ </w:t>
       </w:r>
       <w:proofErr w:type="spellStart"/>
       <w:r>
         <w:rPr>
           <w:rFonts w:ascii="Menlo" w:hAnsi="Menlo" w:cs="Menlo"/>
           <w:color w:val="000000"/>
-          <w:kern w:val="0"/>
           <w:sz w:val="22"/>
           <w:szCs w:val="22"/>
         </w:rPr>
@@ -307,7 +244,6 @@
         <w:rPr>
           <w:rFonts w:ascii="Menlo" w:hAnsi="Menlo" w:cs="Menlo"/>
           <w:color w:val="000000"/>
-          <w:kern w:val="0"/>
           <w:sz w:val="22"/>
           <w:szCs w:val="22"/>
         </w:rPr>
@@ -334,11 +270,9 @@
         <w:autoSpaceDN w:val="0"/>
         <w:adjustRightInd w:val="0"/>
         <w:ind w:firstLineChars="150" w:firstLine="330"/>
-        <w:jc w:val="left"/>
-        <w:rPr>
-          <w:rFonts w:ascii="Menlo" w:hAnsi="Menlo" w:cs="Menlo"/>
-          <w:color w:val="000000"/>
-          <w:kern w:val="0"/>
+        <w:rPr>
+          <w:rFonts w:ascii="Menlo" w:hAnsi="Menlo" w:cs="Menlo"/>
+          <w:color w:val="000000"/>
           <w:sz w:val="22"/>
           <w:szCs w:val="22"/>
         </w:rPr>
@@ -348,30 +282,16 @@
         <w:rPr>
           <w:rFonts w:ascii="Menlo" w:hAnsi="Menlo" w:cs="Menlo"/>
           <w:color w:val="000000"/>
-          <w:kern w:val="0"/>
-          <w:sz w:val="22"/>
-          <w:szCs w:val="22"/>
-        </w:rPr>
-        <w:t>slqdeMacBook-</w:t>
-      </w:r>
-      <w:proofErr w:type="gramStart"/>
-      <w:r>
-        <w:rPr>
-          <w:rFonts w:ascii="Menlo" w:hAnsi="Menlo" w:cs="Menlo"/>
-          <w:color w:val="000000"/>
-          <w:kern w:val="0"/>
-          <w:sz w:val="22"/>
-          <w:szCs w:val="22"/>
-        </w:rPr>
-        <w:t>Pro:git</w:t>
+          <w:sz w:val="22"/>
+          <w:szCs w:val="22"/>
+        </w:rPr>
+        <w:t>slqdeMacBook-Pro:git</w:t>
       </w:r>
       <w:proofErr w:type="spellEnd"/>
-      <w:proofErr w:type="gramEnd"/>
-      <w:r>
-        <w:rPr>
-          <w:rFonts w:ascii="Menlo" w:hAnsi="Menlo" w:cs="Menlo"/>
-          <w:color w:val="000000"/>
-          <w:kern w:val="0"/>
+      <w:r>
+        <w:rPr>
+          <w:rFonts w:ascii="Menlo" w:hAnsi="Menlo" w:cs="Menlo"/>
+          <w:color w:val="000000"/>
           <w:sz w:val="22"/>
           <w:szCs w:val="22"/>
         </w:rPr>
@@ -382,7 +302,6 @@
         <w:rPr>
           <w:rFonts w:ascii="Menlo" w:hAnsi="Menlo" w:cs="Menlo"/>
           <w:color w:val="000000"/>
-          <w:kern w:val="0"/>
           <w:sz w:val="22"/>
           <w:szCs w:val="22"/>
         </w:rPr>
@@ -393,7 +312,6 @@
         <w:rPr>
           <w:rFonts w:ascii="Menlo" w:hAnsi="Menlo" w:cs="Menlo"/>
           <w:color w:val="000000"/>
-          <w:kern w:val="0"/>
           <w:sz w:val="22"/>
           <w:szCs w:val="22"/>
         </w:rPr>
@@ -404,7 +322,6 @@
         <w:rPr>
           <w:rFonts w:ascii="Menlo" w:hAnsi="Menlo" w:cs="Menlo"/>
           <w:color w:val="000000"/>
-          <w:kern w:val="0"/>
           <w:sz w:val="22"/>
           <w:szCs w:val="22"/>
         </w:rPr>
@@ -730,9 +647,6 @@
       <w:pPr>
         <w:pStyle w:val="a3"/>
         <w:ind w:left="380" w:firstLineChars="0" w:firstLine="0"/>
-        <w:rPr>
-          <w:rFonts w:hint="eastAsia"/>
-        </w:rPr>
       </w:pPr>
       <w:r>
         <w:rPr>
@@ -752,8 +666,6 @@
         </w:rPr>
         <w:t>把文件放到Gi仓库需要两步</w:t>
       </w:r>
-      <w:bookmarkStart w:id="0" w:name="_GoBack"/>
-      <w:bookmarkEnd w:id="0"/>
     </w:p>
     <w:p>
       <w:pPr>
@@ -786,17 +698,466 @@
         <w:rPr>
           <w:rFonts w:hint="eastAsia"/>
         </w:rPr>
-        <w:t>告诉Git，把文件提交到仓库：</w:t>
+        <w:t>告诉Git，把文件</w:t>
+      </w:r>
+      <w:r>
+        <w:rPr>
+          <w:rFonts w:hint="eastAsia"/>
+        </w:rPr>
+        <w:t>添加</w:t>
+      </w:r>
+      <w:r>
+        <w:rPr>
+          <w:rFonts w:hint="eastAsia"/>
+        </w:rPr>
+        <w:t>到仓库：</w:t>
+      </w:r>
+    </w:p>
+    <w:p>
+      <w:pPr>
+        <w:pStyle w:val="a3"/>
+        <w:ind w:left="1100" w:firstLineChars="50" w:firstLine="105"/>
+      </w:pPr>
+    </w:p>
+    <w:p>
+      <w:pPr>
+        <w:pStyle w:val="a3"/>
+        <w:ind w:left="1100" w:firstLineChars="50" w:firstLine="120"/>
+        <w:rPr>
+          <w:rFonts w:ascii="宋体" w:eastAsia="宋体" w:hAnsi="宋体" w:cs="宋体"/>
+          <w:color w:val="444444"/>
+          <w:kern w:val="0"/>
+          <w:sz w:val="24"/>
+        </w:rPr>
+      </w:pPr>
+      <w:r>
+        <w:rPr>
+          <w:rFonts w:ascii="宋体" w:eastAsia="宋体" w:hAnsi="宋体" w:cs="宋体"/>
+          <w:color w:val="444444"/>
+          <w:kern w:val="0"/>
+          <w:sz w:val="24"/>
+        </w:rPr>
+        <w:t xml:space="preserve">git add </w:t>
+      </w:r>
+      <w:r>
+        <w:rPr>
+          <w:rFonts w:ascii="宋体" w:eastAsia="宋体" w:hAnsi="宋体" w:cs="宋体" w:hint="eastAsia"/>
+          <w:color w:val="444444"/>
+          <w:kern w:val="0"/>
+          <w:sz w:val="24"/>
+        </w:rPr>
+        <w:t>hello</w:t>
+      </w:r>
+      <w:r>
+        <w:rPr>
+          <w:rFonts w:ascii="宋体" w:eastAsia="宋体" w:hAnsi="宋体" w:cs="宋体"/>
+          <w:color w:val="444444"/>
+          <w:kern w:val="0"/>
+          <w:sz w:val="24"/>
+        </w:rPr>
+        <w:t>.docx</w:t>
+      </w:r>
+    </w:p>
+    <w:p>
+      <w:pPr>
+        <w:pStyle w:val="a3"/>
+        <w:ind w:left="1100" w:firstLineChars="50" w:firstLine="120"/>
+        <w:rPr>
+          <w:rFonts w:ascii="宋体" w:eastAsia="宋体" w:hAnsi="宋体" w:cs="宋体"/>
+          <w:color w:val="444444"/>
+          <w:kern w:val="0"/>
+          <w:sz w:val="24"/>
+        </w:rPr>
+      </w:pPr>
+    </w:p>
+    <w:p>
+      <w:pPr>
+        <w:pStyle w:val="a3"/>
+        <w:ind w:left="1100" w:firstLineChars="50" w:firstLine="120"/>
+        <w:rPr>
+          <w:rFonts w:ascii="宋体" w:eastAsia="宋体" w:hAnsi="宋体" w:cs="宋体"/>
+          <w:color w:val="444444"/>
+          <w:kern w:val="0"/>
+          <w:sz w:val="24"/>
+        </w:rPr>
+      </w:pPr>
+      <w:r>
+        <w:rPr>
+          <w:rFonts w:ascii="宋体" w:eastAsia="宋体" w:hAnsi="宋体" w:cs="宋体" w:hint="eastAsia"/>
+          <w:color w:val="444444"/>
+          <w:kern w:val="0"/>
+          <w:sz w:val="24"/>
+        </w:rPr>
+        <w:t>执行上面的命令，没有任何显示，这是正确的，说明添加成功</w:t>
+      </w:r>
+    </w:p>
+    <w:p>
+      <w:pPr>
+        <w:pStyle w:val="a3"/>
+        <w:numPr>
+          <w:ilvl w:val="0"/>
+          <w:numId w:val="2"/>
+        </w:numPr>
+        <w:ind w:firstLineChars="0"/>
+      </w:pPr>
+      <w:r>
+        <w:rPr>
+          <w:rFonts w:hint="eastAsia"/>
+        </w:rPr>
+        <w:t>用命令 git</w:t>
+      </w:r>
+      <w:r>
+        <w:t xml:space="preserve"> </w:t>
+      </w:r>
+      <w:r>
+        <w:rPr>
+          <w:rFonts w:hint="eastAsia"/>
+        </w:rPr>
+        <w:t>add</w:t>
+      </w:r>
+      <w:r>
+        <w:t xml:space="preserve"> </w:t>
+      </w:r>
+      <w:r>
+        <w:rPr>
+          <w:rFonts w:hint="eastAsia"/>
+        </w:rPr>
+        <w:t>告诉Git，把文件添加到仓库：</w:t>
       </w:r>
     </w:p>
     <w:p>
       <w:pPr>
         <w:pStyle w:val="a3"/>
         <w:ind w:left="1100" w:firstLineChars="0" w:firstLine="0"/>
-        <w:rPr>
-          <w:rFonts w:hint="eastAsia"/>
-        </w:rPr>
-      </w:pPr>
+      </w:pPr>
+      <w:r>
+        <w:rPr>
+          <w:rFonts w:hint="eastAsia"/>
+        </w:rPr>
+        <w:t>g</w:t>
+      </w:r>
+      <w:r>
+        <w:t>it commit</w:t>
+      </w:r>
+      <w:r>
+        <w:rPr>
+          <w:rFonts w:hint="eastAsia"/>
+        </w:rPr>
+        <w:t xml:space="preserve"> </w:t>
+      </w:r>
+      <w:r>
+        <w:t>-m “wrote a hello file”</w:t>
+      </w:r>
+    </w:p>
+    <w:p>
+      <w:pPr>
+        <w:pStyle w:val="a3"/>
+        <w:ind w:left="1100" w:firstLineChars="0" w:firstLine="0"/>
+      </w:pPr>
+    </w:p>
+    <w:p>
+      <w:pPr>
+        <w:ind w:leftChars="350" w:left="840" w:firstLineChars="150" w:firstLine="315"/>
+        <w:rPr>
+          <w:rFonts w:ascii="Helvetica Neue" w:hAnsi="Helvetica Neue"/>
+          <w:color w:val="666666"/>
+          <w:sz w:val="21"/>
+          <w:szCs w:val="21"/>
+          <w:shd w:val="clear" w:color="auto" w:fill="FFFFFF"/>
+        </w:rPr>
+      </w:pPr>
+      <w:r>
+        <w:rPr>
+          <w:rFonts w:ascii="Helvetica Neue" w:hAnsi="Helvetica Neue"/>
+          <w:color w:val="666666"/>
+          <w:sz w:val="21"/>
+          <w:szCs w:val="21"/>
+          <w:shd w:val="clear" w:color="auto" w:fill="FFFFFF"/>
+        </w:rPr>
+        <w:t>简单解释一下</w:t>
+      </w:r>
+      <w:r>
+        <w:rPr>
+          <w:rFonts w:hint="eastAsia"/>
+        </w:rPr>
+        <w:t>g</w:t>
+      </w:r>
+      <w:r>
+        <w:t>it commit</w:t>
+      </w:r>
+      <w:r>
+        <w:rPr>
+          <w:rFonts w:ascii="Helvetica Neue" w:hAnsi="Helvetica Neue"/>
+          <w:color w:val="666666"/>
+          <w:sz w:val="21"/>
+          <w:szCs w:val="21"/>
+          <w:shd w:val="clear" w:color="auto" w:fill="FFFFFF"/>
+        </w:rPr>
+        <w:t>命令，</w:t>
+      </w:r>
+      <w:r>
+        <w:t>-m</w:t>
+      </w:r>
+      <w:r>
+        <w:rPr>
+          <w:rFonts w:ascii="Helvetica Neue" w:hAnsi="Helvetica Neue"/>
+          <w:color w:val="666666"/>
+          <w:sz w:val="21"/>
+          <w:szCs w:val="21"/>
+          <w:shd w:val="clear" w:color="auto" w:fill="FFFFFF"/>
+        </w:rPr>
+        <w:t>后面输入的是本次提交的说明，可以输入任意内容，当然最好是有意义的，这样你就能从历史记录里方便地找到改动记录。</w:t>
+      </w:r>
+    </w:p>
+    <w:p>
+      <w:pPr>
+        <w:ind w:leftChars="400" w:left="960" w:firstLineChars="100" w:firstLine="180"/>
+      </w:pPr>
+      <w:r>
+        <w:rPr>
+          <w:rStyle w:val="HTML1"/>
+          <w:rFonts w:ascii="Consolas" w:hAnsi="Consolas" w:cs="Consolas"/>
+          <w:color w:val="DD0055"/>
+          <w:sz w:val="18"/>
+          <w:szCs w:val="18"/>
+          <w:bdr w:val="single" w:sz="6" w:space="0" w:color="DDDDDD" w:frame="1"/>
+          <w:shd w:val="clear" w:color="auto" w:fill="FAFAFA"/>
+        </w:rPr>
+        <w:t>git commit</w:t>
+      </w:r>
+      <w:r>
+        <w:rPr>
+          <w:rFonts w:ascii="Helvetica Neue" w:hAnsi="Helvetica Neue"/>
+          <w:color w:val="666666"/>
+          <w:sz w:val="21"/>
+          <w:szCs w:val="21"/>
+          <w:shd w:val="clear" w:color="auto" w:fill="FFFFFF"/>
+        </w:rPr>
+        <w:t>命令执行成功后会告诉你，</w:t>
+      </w:r>
+      <w:r>
+        <w:rPr>
+          <w:rStyle w:val="HTML1"/>
+          <w:rFonts w:ascii="Consolas" w:hAnsi="Consolas" w:cs="Consolas"/>
+          <w:color w:val="DD0055"/>
+          <w:sz w:val="18"/>
+          <w:szCs w:val="18"/>
+          <w:bdr w:val="single" w:sz="6" w:space="0" w:color="DDDDDD" w:frame="1"/>
+          <w:shd w:val="clear" w:color="auto" w:fill="FAFAFA"/>
+        </w:rPr>
+        <w:t>1 file changed</w:t>
+      </w:r>
+      <w:r>
+        <w:rPr>
+          <w:rFonts w:ascii="Helvetica Neue" w:hAnsi="Helvetica Neue"/>
+          <w:color w:val="666666"/>
+          <w:sz w:val="21"/>
+          <w:szCs w:val="21"/>
+          <w:shd w:val="clear" w:color="auto" w:fill="FFFFFF"/>
+        </w:rPr>
+        <w:t>：</w:t>
+      </w:r>
+      <w:r>
+        <w:rPr>
+          <w:rFonts w:ascii="Helvetica Neue" w:hAnsi="Helvetica Neue"/>
+          <w:color w:val="666666"/>
+          <w:sz w:val="21"/>
+          <w:szCs w:val="21"/>
+          <w:shd w:val="clear" w:color="auto" w:fill="FFFFFF"/>
+        </w:rPr>
+        <w:t>1</w:t>
+      </w:r>
+      <w:r>
+        <w:rPr>
+          <w:rFonts w:ascii="Helvetica Neue" w:hAnsi="Helvetica Neue"/>
+          <w:color w:val="666666"/>
+          <w:sz w:val="21"/>
+          <w:szCs w:val="21"/>
+          <w:shd w:val="clear" w:color="auto" w:fill="FFFFFF"/>
+        </w:rPr>
+        <w:t>个文件被改动（我们新添加的</w:t>
+      </w:r>
+      <w:r>
+        <w:rPr>
+          <w:rFonts w:ascii="Helvetica Neue" w:hAnsi="Helvetica Neue"/>
+          <w:color w:val="666666"/>
+          <w:sz w:val="21"/>
+          <w:szCs w:val="21"/>
+          <w:shd w:val="clear" w:color="auto" w:fill="FFFFFF"/>
+        </w:rPr>
+        <w:t>readme.txt</w:t>
+      </w:r>
+      <w:r>
+        <w:rPr>
+          <w:rFonts w:ascii="Helvetica Neue" w:hAnsi="Helvetica Neue"/>
+          <w:color w:val="666666"/>
+          <w:sz w:val="21"/>
+          <w:szCs w:val="21"/>
+          <w:shd w:val="clear" w:color="auto" w:fill="FFFFFF"/>
+        </w:rPr>
+        <w:t>文件）；</w:t>
+      </w:r>
+      <w:r>
+        <w:rPr>
+          <w:rStyle w:val="HTML1"/>
+          <w:rFonts w:ascii="Consolas" w:hAnsi="Consolas" w:cs="Consolas"/>
+          <w:color w:val="DD0055"/>
+          <w:sz w:val="18"/>
+          <w:szCs w:val="18"/>
+          <w:bdr w:val="single" w:sz="6" w:space="0" w:color="DDDDDD" w:frame="1"/>
+          <w:shd w:val="clear" w:color="auto" w:fill="FAFAFA"/>
+        </w:rPr>
+        <w:t>2 insertions</w:t>
+      </w:r>
+      <w:r>
+        <w:rPr>
+          <w:rFonts w:ascii="Helvetica Neue" w:hAnsi="Helvetica Neue"/>
+          <w:color w:val="666666"/>
+          <w:sz w:val="21"/>
+          <w:szCs w:val="21"/>
+          <w:shd w:val="clear" w:color="auto" w:fill="FFFFFF"/>
+        </w:rPr>
+        <w:t>：插入了两行内容（</w:t>
+      </w:r>
+      <w:r>
+        <w:rPr>
+          <w:rFonts w:ascii="Helvetica Neue" w:hAnsi="Helvetica Neue"/>
+          <w:color w:val="666666"/>
+          <w:sz w:val="21"/>
+          <w:szCs w:val="21"/>
+          <w:shd w:val="clear" w:color="auto" w:fill="FFFFFF"/>
+        </w:rPr>
+        <w:t>readme.txt</w:t>
+      </w:r>
+      <w:r>
+        <w:rPr>
+          <w:rFonts w:ascii="Helvetica Neue" w:hAnsi="Helvetica Neue"/>
+          <w:color w:val="666666"/>
+          <w:sz w:val="21"/>
+          <w:szCs w:val="21"/>
+          <w:shd w:val="clear" w:color="auto" w:fill="FFFFFF"/>
+        </w:rPr>
+        <w:t>有两行内容）。</w:t>
+      </w:r>
+    </w:p>
+    <w:p>
+      <w:pPr>
+        <w:ind w:leftChars="350" w:left="840" w:firstLineChars="50" w:firstLine="120"/>
+      </w:pPr>
+    </w:p>
+    <w:p>
+      <w:r>
+        <w:rPr>
+          <w:rFonts w:hint="eastAsia"/>
+          <w:noProof/>
+        </w:rPr>
+        <w:lastRenderedPageBreak/>
+        <w:drawing>
+          <wp:inline distT="0" distB="0" distL="0" distR="0">
+            <wp:extent cx="5270500" cy="1169670"/>
+            <wp:effectExtent l="0" t="0" r="0" b="0"/>
+            <wp:docPr id="3" name="图片 3" descr="图片包含 文字&#10;&#10;描述已自动生成"/>
+            <wp:cNvGraphicFramePr>
+              <a:graphicFrameLocks xmlns:a="http://schemas.openxmlformats.org/drawingml/2006/main" noChangeAspect="1"/>
+            </wp:cNvGraphicFramePr>
+            <a:graphic xmlns:a="http://schemas.openxmlformats.org/drawingml/2006/main">
+              <a:graphicData uri="http://schemas.openxmlformats.org/drawingml/2006/picture">
+                <pic:pic xmlns:pic="http://schemas.openxmlformats.org/drawingml/2006/picture">
+                  <pic:nvPicPr>
+                    <pic:cNvPr id="3" name="屏幕快照 2019-07-03 下午8.50.51.png"/>
+                    <pic:cNvPicPr/>
+                  </pic:nvPicPr>
+                  <pic:blipFill>
+                    <a:blip r:embed="rId7">
+                      <a:extLst>
+                        <a:ext uri="{28A0092B-C50C-407E-A947-70E740481C1C}">
+                          <a14:useLocalDpi xmlns:a14="http://schemas.microsoft.com/office/drawing/2010/main" val="0"/>
+                        </a:ext>
+                      </a:extLst>
+                    </a:blip>
+                    <a:stretch>
+                      <a:fillRect/>
+                    </a:stretch>
+                  </pic:blipFill>
+                  <pic:spPr>
+                    <a:xfrm>
+                      <a:off x="0" y="0"/>
+                      <a:ext cx="5270500" cy="1169670"/>
+                    </a:xfrm>
+                    <a:prstGeom prst="rect">
+                      <a:avLst/>
+                    </a:prstGeom>
+                  </pic:spPr>
+                </pic:pic>
+              </a:graphicData>
+            </a:graphic>
+          </wp:inline>
+        </w:drawing>
+      </w:r>
+    </w:p>
+    <w:p/>
+    <w:p>
+      <w:pPr>
+        <w:pStyle w:val="a3"/>
+        <w:ind w:left="1100" w:firstLineChars="0" w:firstLine="0"/>
+      </w:pPr>
+    </w:p>
+    <w:p>
+      <w:pPr>
+        <w:pStyle w:val="a3"/>
+        <w:ind w:left="1100" w:firstLineChars="0" w:firstLine="0"/>
+      </w:pPr>
+    </w:p>
+    <w:p>
+      <w:pPr>
+        <w:pStyle w:val="a3"/>
+        <w:ind w:left="1100" w:firstLineChars="0" w:firstLine="0"/>
+      </w:pPr>
+    </w:p>
+    <w:p>
+      <w:pPr>
+        <w:pStyle w:val="a3"/>
+        <w:ind w:left="1100" w:firstLineChars="0" w:firstLine="0"/>
+      </w:pPr>
+    </w:p>
+    <w:p>
+      <w:pPr>
+        <w:pStyle w:val="a3"/>
+        <w:ind w:left="1100" w:firstLineChars="0" w:firstLine="0"/>
+      </w:pPr>
+      <w:proofErr w:type="spellStart"/>
+      <w:r>
+        <w:t>Nnnnn</w:t>
+      </w:r>
+      <w:proofErr w:type="spellEnd"/>
+    </w:p>
+    <w:p>
+      <w:pPr>
+        <w:pStyle w:val="a3"/>
+        <w:ind w:left="1100" w:firstLineChars="0" w:firstLine="0"/>
+      </w:pPr>
+    </w:p>
+    <w:p>
+      <w:pPr>
+        <w:pStyle w:val="a3"/>
+        <w:ind w:left="1100" w:firstLineChars="0" w:firstLine="0"/>
+      </w:pPr>
+      <w:proofErr w:type="spellStart"/>
+      <w:r>
+        <w:t>Jfkdf</w:t>
+      </w:r>
+      <w:proofErr w:type="spellEnd"/>
+    </w:p>
+    <w:p>
+      <w:pPr>
+        <w:pStyle w:val="a3"/>
+        <w:ind w:left="1100" w:firstLineChars="0" w:firstLine="0"/>
+        <w:rPr>
+          <w:rFonts w:hint="eastAsia"/>
+        </w:rPr>
+      </w:pPr>
+      <w:bookmarkStart w:id="0" w:name="_GoBack"/>
+      <w:bookmarkEnd w:id="0"/>
     </w:p>
     <w:sectPr>
       <w:pgSz w:w="11900" w:h="16840"/>
@@ -1416,10 +1777,12 @@
   <w:style w:type="paragraph" w:default="1" w:styleId="a">
     <w:name w:val="Normal"/>
     <w:qFormat/>
-    <w:pPr>
-      <w:widowControl w:val="0"/>
-      <w:jc w:val="both"/>
-    </w:pPr>
+    <w:rsid w:val="004E2F74"/>
+    <w:rPr>
+      <w:rFonts w:ascii="宋体" w:eastAsia="宋体" w:hAnsi="宋体" w:cs="宋体"/>
+      <w:kern w:val="0"/>
+      <w:sz w:val="24"/>
+    </w:rPr>
   </w:style>
   <w:style w:type="character" w:default="1" w:styleId="a0">
     <w:name w:val="Default Paragraph Font"/>
@@ -1455,8 +1818,15 @@
     <w:qFormat/>
     <w:rsid w:val="002210FA"/>
     <w:pPr>
+      <w:widowControl w:val="0"/>
       <w:ind w:firstLineChars="200" w:firstLine="420"/>
+      <w:jc w:val="both"/>
     </w:pPr>
+    <w:rPr>
+      <w:rFonts w:asciiTheme="minorHAnsi" w:eastAsiaTheme="minorEastAsia" w:hAnsiTheme="minorHAnsi" w:cstheme="minorBidi"/>
+      <w:kern w:val="2"/>
+      <w:sz w:val="21"/>
+    </w:rPr>
   </w:style>
   <w:style w:type="paragraph" w:styleId="a4">
     <w:name w:val="Balloon Text"/>
@@ -1466,8 +1836,13 @@
     <w:semiHidden/>
     <w:unhideWhenUsed/>
     <w:rsid w:val="002210FA"/>
+    <w:pPr>
+      <w:widowControl w:val="0"/>
+      <w:jc w:val="both"/>
+    </w:pPr>
     <w:rPr>
-      <w:rFonts w:ascii="宋体" w:eastAsia="宋体"/>
+      <w:rFonts w:hAnsiTheme="minorHAnsi" w:cstheme="minorBidi"/>
+      <w:kern w:val="2"/>
       <w:sz w:val="18"/>
       <w:szCs w:val="18"/>
     </w:rPr>
@@ -1483,6 +1858,61 @@
       <w:rFonts w:ascii="宋体" w:eastAsia="宋体"/>
       <w:sz w:val="18"/>
       <w:szCs w:val="18"/>
+    </w:rPr>
+  </w:style>
+  <w:style w:type="paragraph" w:styleId="HTML">
+    <w:name w:val="HTML Preformatted"/>
+    <w:basedOn w:val="a"/>
+    <w:link w:val="HTML0"/>
+    <w:uiPriority w:val="99"/>
+    <w:semiHidden/>
+    <w:unhideWhenUsed/>
+    <w:rsid w:val="004E2F74"/>
+    <w:pPr>
+      <w:tabs>
+        <w:tab w:val="left" w:pos="916"/>
+        <w:tab w:val="left" w:pos="1832"/>
+        <w:tab w:val="left" w:pos="2748"/>
+        <w:tab w:val="left" w:pos="3664"/>
+        <w:tab w:val="left" w:pos="4580"/>
+        <w:tab w:val="left" w:pos="5496"/>
+        <w:tab w:val="left" w:pos="6412"/>
+        <w:tab w:val="left" w:pos="7328"/>
+        <w:tab w:val="left" w:pos="8244"/>
+        <w:tab w:val="left" w:pos="9160"/>
+        <w:tab w:val="left" w:pos="10076"/>
+        <w:tab w:val="left" w:pos="10992"/>
+        <w:tab w:val="left" w:pos="11908"/>
+        <w:tab w:val="left" w:pos="12824"/>
+        <w:tab w:val="left" w:pos="13740"/>
+        <w:tab w:val="left" w:pos="14656"/>
+      </w:tabs>
+    </w:pPr>
+  </w:style>
+  <w:style w:type="character" w:customStyle="1" w:styleId="HTML0">
+    <w:name w:val="HTML 预设格式 字符"/>
+    <w:basedOn w:val="a0"/>
+    <w:link w:val="HTML"/>
+    <w:uiPriority w:val="99"/>
+    <w:semiHidden/>
+    <w:rsid w:val="004E2F74"/>
+    <w:rPr>
+      <w:rFonts w:ascii="宋体" w:eastAsia="宋体" w:hAnsi="宋体" w:cs="宋体"/>
+      <w:kern w:val="0"/>
+      <w:sz w:val="24"/>
+    </w:rPr>
+  </w:style>
+  <w:style w:type="character" w:styleId="HTML1">
+    <w:name w:val="HTML Code"/>
+    <w:basedOn w:val="a0"/>
+    <w:uiPriority w:val="99"/>
+    <w:semiHidden/>
+    <w:unhideWhenUsed/>
+    <w:rsid w:val="004E2F74"/>
+    <w:rPr>
+      <w:rFonts w:ascii="宋体" w:eastAsia="宋体" w:hAnsi="宋体" w:cs="宋体"/>
+      <w:sz w:val="24"/>
+      <w:szCs w:val="24"/>
     </w:rPr>
   </w:style>
 </w:styles>

</xml_diff>